<commit_message>
memtion doxygen in pdf
</commit_message>
<xml_diff>
--- a/doc/日历文档.docx
+++ b/doc/日历文档.docx
@@ -16,9 +16,6 @@
     <w:p>
       <w:pPr>
         <w:jc w:val="center"/>
-        <w:rPr>
-          <w:rFonts w:hint="eastAsia"/>
-        </w:rPr>
       </w:pPr>
       <w:r>
         <w:rPr>
@@ -216,11 +213,6 @@
       </w:r>
     </w:p>
     <w:p>
-      <w:pPr>
-        <w:rPr>
-          <w:rFonts w:hint="eastAsia"/>
-        </w:rPr>
-      </w:pPr>
       <w:r>
         <w:tab/>
       </w:r>
@@ -814,11 +806,6 @@
       </w:r>
     </w:p>
     <w:p>
-      <w:pPr>
-        <w:rPr>
-          <w:rFonts w:hint="eastAsia"/>
-        </w:rPr>
-      </w:pPr>
       <w:r>
         <w:tab/>
       </w:r>
@@ -1110,11 +1097,6 @@
       </w:r>
     </w:p>
     <w:p>
-      <w:pPr>
-        <w:rPr>
-          <w:rFonts w:hint="eastAsia"/>
-        </w:rPr>
-      </w:pPr>
       <w:r>
         <w:rPr>
           <w:noProof/>
@@ -1234,6 +1216,7 @@
       <w:r>
         <w:rPr>
           <w:rStyle w:val="a6"/>
+          <w:noProof/>
         </w:rPr>
         <w:drawing>
           <wp:anchor distT="0" distB="0" distL="114300" distR="114300" simplePos="0" relativeHeight="251664384" behindDoc="0" locked="0" layoutInCell="1" allowOverlap="1" wp14:anchorId="399DC2C5" wp14:editId="7445E0BF">
@@ -1308,6 +1291,7 @@
       <w:r>
         <w:rPr>
           <w:rStyle w:val="a6"/>
+          <w:noProof/>
         </w:rPr>
         <w:lastRenderedPageBreak/>
         <w:drawing>
@@ -1398,9 +1382,6 @@
     <w:p>
       <w:pPr>
         <w:jc w:val="center"/>
-        <w:rPr>
-          <w:rFonts w:hint="eastAsia"/>
-        </w:rPr>
       </w:pPr>
       <w:r>
         <w:rPr>
@@ -1643,9 +1624,6 @@
     <w:p>
       <w:pPr>
         <w:ind w:firstLine="420"/>
-        <w:rPr>
-          <w:rFonts w:hint="eastAsia"/>
-        </w:rPr>
       </w:pPr>
       <w:r>
         <w:rPr>
@@ -1668,8 +1646,59 @@
         </w:rPr>
         <w:t>的资源文件功能编译到可执行文件中，避免运行时读取本地文件。</w:t>
       </w:r>
+    </w:p>
+    <w:p>
+      <w:pPr>
+        <w:pStyle w:val="2"/>
+        <w:rPr>
+          <w:rFonts w:hint="eastAsia"/>
+        </w:rPr>
+      </w:pPr>
+      <w:r>
+        <w:rPr>
+          <w:rFonts w:hint="eastAsia"/>
+        </w:rPr>
+        <w:t>所有</w:t>
+      </w:r>
       <w:bookmarkStart w:id="0" w:name="_GoBack"/>
       <w:bookmarkEnd w:id="0"/>
+      <w:r>
+        <w:rPr>
+          <w:rFonts w:hint="eastAsia"/>
+        </w:rPr>
+        <w:t>类和函数</w:t>
+      </w:r>
+    </w:p>
+    <w:p>
+      <w:pPr>
+        <w:ind w:firstLine="420"/>
+        <w:rPr>
+          <w:rFonts w:hint="eastAsia"/>
+        </w:rPr>
+      </w:pPr>
+      <w:r>
+        <w:rPr>
+          <w:rFonts w:hint="eastAsia"/>
+          <w:kern w:val="0"/>
+        </w:rPr>
+        <w:t>访问doc/</w:t>
+      </w:r>
+      <w:proofErr w:type="spellStart"/>
+      <w:r>
+        <w:rPr>
+          <w:rFonts w:hint="eastAsia"/>
+          <w:kern w:val="0"/>
+        </w:rPr>
+        <w:t>api</w:t>
+      </w:r>
+      <w:proofErr w:type="spellEnd"/>
+      <w:r>
+        <w:rPr>
+          <w:rFonts w:hint="eastAsia"/>
+          <w:kern w:val="0"/>
+        </w:rPr>
+        <w:t>/index.html可以查看本项目中所有类、函数、变量等的关系，有简要说明。这是通过Doxygen自动生成的文档。</w:t>
+      </w:r>
     </w:p>
     <w:sectPr>
       <w:pgSz w:w="11906" w:h="16838"/>

</xml_diff>